<commit_message>
Added CLI and prepared Statements
</commit_message>
<xml_diff>
--- a/Prepared Statements/PreparedStatements_Muehlehner_Straeszler.docx
+++ b/Prepared Statements/PreparedStatements_Muehlehner_Straeszler.docx
@@ -7,7 +7,7 @@
       <w:r>
         <w:rPr>
           <w:noProof/>
-          <w:lang w:val="en-US" w:eastAsia="en-US" w:bidi="ar-SA"/>
+          <w:lang w:eastAsia="de-AT" w:bidi="ar-SA"/>
         </w:rPr>
         <w:drawing>
           <wp:anchor distT="0" distB="0" distL="0" distR="0" simplePos="0" relativeHeight="251657728" behindDoc="0" locked="0" layoutInCell="1" allowOverlap="1">
@@ -150,7 +150,6 @@
           <w:szCs w:val="36"/>
         </w:rPr>
       </w:pPr>
-      <w:proofErr w:type="spellStart"/>
       <w:r>
         <w:rPr>
           <w:b/>
@@ -158,17 +157,7 @@
           <w:sz w:val="52"/>
           <w:szCs w:val="52"/>
         </w:rPr>
-        <w:t>Prepared</w:t>
-      </w:r>
-      <w:proofErr w:type="spellEnd"/>
-      <w:r>
-        <w:rPr>
-          <w:b/>
-          <w:bCs/>
-          <w:sz w:val="52"/>
-          <w:szCs w:val="52"/>
-        </w:rPr>
-        <w:t xml:space="preserve"> Statements</w:t>
+        <w:t>Prepared Statements</w:t>
       </w:r>
     </w:p>
     <w:p>
@@ -309,9 +298,8 @@
           <w:sz w:val="36"/>
           <w:szCs w:val="36"/>
         </w:rPr>
-        <w:t xml:space="preserve">Moritz </w:t>
-      </w:r>
-      <w:proofErr w:type="spellStart"/>
+        <w:t>Moritz Mühlehner</w:t>
+      </w:r>
       <w:r>
         <w:rPr>
           <w:b/>
@@ -319,29 +307,8 @@
           <w:sz w:val="36"/>
           <w:szCs w:val="36"/>
         </w:rPr>
-        <w:t>Mühlehner</w:t>
-      </w:r>
-      <w:proofErr w:type="spellEnd"/>
-      <w:r>
-        <w:rPr>
-          <w:b/>
-          <w:bCs/>
-          <w:sz w:val="36"/>
-          <w:szCs w:val="36"/>
-        </w:rPr>
-        <w:t xml:space="preserve">, Lukas </w:t>
-      </w:r>
-      <w:proofErr w:type="spellStart"/>
-      <w:r>
-        <w:rPr>
-          <w:b/>
-          <w:bCs/>
-          <w:sz w:val="36"/>
-          <w:szCs w:val="36"/>
-        </w:rPr>
-        <w:t>Sträßler</w:t>
-      </w:r>
-      <w:proofErr w:type="spellEnd"/>
+        <w:t>, Lukas Sträßler</w:t>
+      </w:r>
     </w:p>
     <w:p>
       <w:pPr>
@@ -1187,29 +1154,8 @@
       <w:bookmarkEnd w:id="0"/>
     </w:p>
     <w:p>
-      <w:proofErr w:type="spellStart"/>
-      <w:r>
-        <w:t>PreparedStatements</w:t>
-      </w:r>
-      <w:proofErr w:type="spellEnd"/>
-      <w:r>
-        <w:t xml:space="preserve"> sind in JDBC eine Möglichkeit SQL-Befehle vorzubereiten um SQL-</w:t>
-      </w:r>
-      <w:proofErr w:type="spellStart"/>
-      <w:r>
-        <w:t>Injections</w:t>
-      </w:r>
-      <w:proofErr w:type="spellEnd"/>
-      <w:r>
-        <w:t xml:space="preserve"> zu vermeiden. Die Typüberprüfung kann somit schon bei der Hochsprache abgehandelt werden und kann so das DBMS entlasten und Fehler in der </w:t>
-      </w:r>
-      <w:proofErr w:type="spellStart"/>
-      <w:r>
-        <w:t>Businesslogic</w:t>
-      </w:r>
-      <w:proofErr w:type="spellEnd"/>
-      <w:r>
-        <w:t xml:space="preserve"> behandelbar machen.</w:t>
+      <w:r>
+        <w:t>PreparedStatements sind in JDBC eine Möglichkeit SQL-Befehle vorzubereiten um SQL-Injections zu vermeiden. Die Typüberprüfung kann somit schon bei der Hochsprache abgehandelt werden und kann so das DBMS entlasten und Fehler in der Businesslogic behandelbar machen.</w:t>
       </w:r>
     </w:p>
     <w:p>
@@ -1224,27 +1170,11 @@
     </w:p>
     <w:p>
       <w:r>
-        <w:t xml:space="preserve">Es ist erwünscht Konfigurationen nicht direkt im </w:t>
-      </w:r>
-      <w:proofErr w:type="spellStart"/>
-      <w:r>
-        <w:t>Sourcecode</w:t>
-      </w:r>
-      <w:proofErr w:type="spellEnd"/>
-      <w:r>
-        <w:t xml:space="preserve"> zu speichern, daher sollen Property-Files [3] zur Anwendung kommen bzw. CLI-Argumente (Library verwenden) [1,4] verwendet werden. Dabei können natürlich Default-Werte im Code abgelegt werden.</w:t>
+        <w:t>Es ist erwünscht Konfigurationen nicht direkt im Sourcecode zu speichern, daher sollen Property-Files [3] zur Anwendung kommen bzw. CLI-Argumente (Library verwenden) [1,4] verwendet werden. Dabei können natürlich Default-Werte im Code abgelegt werden.</w:t>
       </w:r>
       <w:r>
         <w:br/>
-        <w:t xml:space="preserve">Das Hauptaugenmerk in diesem Beispiel liegt auf der Verwendung von </w:t>
-      </w:r>
-      <w:proofErr w:type="spellStart"/>
-      <w:r>
-        <w:t>PreparedStatements</w:t>
-      </w:r>
-      <w:proofErr w:type="spellEnd"/>
-      <w:r>
-        <w:t xml:space="preserve"> [2]. Dabei sollen alle CRUD-Aktionen durchgeführt werden.</w:t>
+        <w:t>Das Hauptaugenmerk in diesem Beispiel liegt auf der Verwendung von PreparedStatements [2]. Dabei sollen alle CRUD-Aktionen durchgeführt werden.</w:t>
       </w:r>
     </w:p>
     <w:p>
@@ -1259,86 +1189,17 @@
     </w:p>
     <w:p>
       <w:r>
-        <w:t xml:space="preserve">Verwenden Sie Ihren Code aus der Aufgabenstellung "Simple JDBC Connection" um Zugriff auf die </w:t>
-      </w:r>
-      <w:proofErr w:type="spellStart"/>
-      <w:r>
-        <w:t>Postgresql</w:t>
-      </w:r>
-      <w:proofErr w:type="spellEnd"/>
-      <w:r>
-        <w:t xml:space="preserve"> Datenbank "Schokofabrik" zur Verfügung zu stellen. Dabei sollen die Befehle (CRUD) auf die Datenbank mittels </w:t>
-      </w:r>
-      <w:proofErr w:type="spellStart"/>
-      <w:r>
-        <w:t>PreparedStatements</w:t>
-      </w:r>
-      <w:proofErr w:type="spellEnd"/>
-      <w:r>
-        <w:t xml:space="preserve"> ausgeführt werden. Verwenden Sie mindestens 10000 Datensätze bei Ihren SQL-Befehlen. Diese können natürlich </w:t>
-      </w:r>
-      <w:proofErr w:type="spellStart"/>
-      <w:r>
-        <w:t>sinnfrei</w:t>
-      </w:r>
-      <w:proofErr w:type="spellEnd"/>
-      <w:r>
-        <w:t xml:space="preserve"> mittels geeigneten Methoden in Java erstellt werden.</w:t>
-      </w:r>
-    </w:p>
-    <w:p>
-      <w:r>
-        <w:t xml:space="preserve">Die Properties sollen dabei folgende Keys beinhalten: </w:t>
-      </w:r>
-      <w:proofErr w:type="spellStart"/>
-      <w:r>
-        <w:t>host</w:t>
-      </w:r>
-      <w:proofErr w:type="spellEnd"/>
-      <w:r>
-        <w:t xml:space="preserve">, </w:t>
-      </w:r>
-      <w:proofErr w:type="spellStart"/>
-      <w:r>
-        <w:t>port</w:t>
-      </w:r>
-      <w:proofErr w:type="spellEnd"/>
-      <w:r>
-        <w:t xml:space="preserve">, </w:t>
-      </w:r>
-      <w:proofErr w:type="spellStart"/>
-      <w:r>
-        <w:t>database</w:t>
-      </w:r>
-      <w:proofErr w:type="spellEnd"/>
-      <w:r>
-        <w:t xml:space="preserve">, </w:t>
-      </w:r>
-      <w:proofErr w:type="spellStart"/>
-      <w:r>
-        <w:t>user</w:t>
-      </w:r>
-      <w:proofErr w:type="spellEnd"/>
-      <w:r>
-        <w:t xml:space="preserve">, </w:t>
-      </w:r>
-      <w:proofErr w:type="spellStart"/>
-      <w:r>
-        <w:t>password</w:t>
-      </w:r>
-      <w:proofErr w:type="spellEnd"/>
-    </w:p>
-    <w:p>
-      <w:r>
-        <w:t xml:space="preserve">Vergessen Sie nicht auf die Meta-Regeln (Dokumentation, </w:t>
-      </w:r>
-      <w:proofErr w:type="spellStart"/>
-      <w:r>
-        <w:t>Jar</w:t>
-      </w:r>
-      <w:proofErr w:type="spellEnd"/>
-      <w:r>
-        <w:t>-File, etc.)! Die Testfälle sind dabei zu ignorieren. Diese Aufgabe ist als Gruppenarbeit (2 Personen) zu lösen.</w:t>
+        <w:t>Verwenden Sie Ihren Code aus der Aufgabenstellung "Simple JDBC Connection" um Zugriff auf die Postgresql Datenbank "Schokofabrik" zur Verfügung zu stellen. Dabei sollen die Befehle (CRUD) auf die Datenbank mittels PreparedStatements ausgeführt werden. Verwenden Sie mindestens 10000 Datensätze bei Ihren SQL-Befehlen. Diese können natürlich sinnfrei mittels geeigneten Methoden in Java erstellt werden.</w:t>
+      </w:r>
+    </w:p>
+    <w:p>
+      <w:r>
+        <w:t>Die Properties sollen dabei folgende Keys beinhalten: host, port, database, user, password</w:t>
+      </w:r>
+    </w:p>
+    <w:p>
+      <w:r>
+        <w:t>Vergessen Sie nicht auf die Meta-Regeln (Dokumentation, Jar-File, etc.)! Die Testfälle sind dabei zu ignorieren. Diese Aufgabe ist als Gruppenarbeit (2 Personen) zu lösen.</w:t>
       </w:r>
     </w:p>
     <w:p>
@@ -1361,16 +1222,8 @@
         <w:rPr>
           <w:lang w:val="en-US"/>
         </w:rPr>
-        <w:t>[1] Apache Commons CLI; Online: http://commons.apache.org/proper/commons-cli</w:t>
-      </w:r>
-      <w:proofErr w:type="gramStart"/>
-      <w:r>
-        <w:rPr>
-          <w:lang w:val="en-US"/>
-        </w:rPr>
-        <w:t>/</w:t>
-      </w:r>
-      <w:proofErr w:type="gramEnd"/>
+        <w:t>[1] Apache Commons CLI; Online: http://commons.apache.org/proper/commons-cli/</w:t>
+      </w:r>
       <w:r>
         <w:rPr>
           <w:lang w:val="en-US"/>
@@ -1431,14 +1284,12 @@
       <w:r>
         <w:t xml:space="preserve">Dazu muss </w:t>
       </w:r>
-      <w:proofErr w:type="spellStart"/>
       <w:r>
         <w:rPr>
           <w:rFonts w:ascii="Courier New" w:hAnsi="Courier New" w:cs="Courier New"/>
         </w:rPr>
         <w:t>java.util.Properties</w:t>
       </w:r>
-      <w:proofErr w:type="spellEnd"/>
       <w:r>
         <w:t xml:space="preserve"> importiert werden</w:t>
       </w:r>
@@ -1454,329 +1305,593 @@
         </w:rPr>
         <w:t xml:space="preserve">Die Properties </w:t>
       </w:r>
-      <w:proofErr w:type="spellStart"/>
       <w:r>
         <w:rPr>
           <w:lang w:val="en-US"/>
         </w:rPr>
         <w:t>Klasse</w:t>
       </w:r>
-      <w:proofErr w:type="spellEnd"/>
       <w:r>
         <w:rPr>
           <w:lang w:val="en-US"/>
         </w:rPr>
-        <w:t xml:space="preserve"> </w:t>
-      </w:r>
-      <w:proofErr w:type="spellStart"/>
-      <w:r>
-        <w:rPr>
-          <w:lang w:val="en-US"/>
-        </w:rPr>
-        <w:t>beinhaltet</w:t>
-      </w:r>
-      <w:proofErr w:type="spellEnd"/>
-      <w:r>
-        <w:rPr>
-          <w:lang w:val="en-US"/>
-        </w:rPr>
-        <w:t xml:space="preserve"> </w:t>
-      </w:r>
-      <w:proofErr w:type="spellStart"/>
-      <w:r>
-        <w:rPr>
-          <w:lang w:val="en-US"/>
-        </w:rPr>
-        <w:t>mehrere</w:t>
-      </w:r>
-      <w:proofErr w:type="spellEnd"/>
-      <w:r>
-        <w:rPr>
-          <w:lang w:val="en-US"/>
-        </w:rPr>
-        <w:t xml:space="preserve"> </w:t>
-      </w:r>
-      <w:proofErr w:type="spellStart"/>
-      <w:r>
-        <w:rPr>
-          <w:lang w:val="en-US"/>
-        </w:rPr>
-        <w:t>wichtige</w:t>
-      </w:r>
-      <w:proofErr w:type="spellEnd"/>
-      <w:r>
-        <w:rPr>
-          <w:lang w:val="en-US"/>
-        </w:rPr>
-        <w:t xml:space="preserve"> </w:t>
-      </w:r>
-      <w:proofErr w:type="spellStart"/>
-      <w:r>
-        <w:rPr>
-          <w:lang w:val="en-US"/>
-        </w:rPr>
-        <w:t>Methoden</w:t>
-      </w:r>
-      <w:proofErr w:type="spellEnd"/>
-      <w:r>
-        <w:rPr>
-          <w:lang w:val="en-US"/>
-        </w:rPr>
-        <w:t xml:space="preserve"> </w:t>
-      </w:r>
-      <w:proofErr w:type="spellStart"/>
-      <w:r>
-        <w:rPr>
-          <w:lang w:val="en-US"/>
-        </w:rPr>
-        <w:t>wie</w:t>
-      </w:r>
-      <w:proofErr w:type="spellEnd"/>
-      <w:r>
-        <w:rPr>
-          <w:lang w:val="en-US"/>
-        </w:rPr>
-        <w:t xml:space="preserve"> </w:t>
-      </w:r>
-      <w:proofErr w:type="spellStart"/>
-      <w:r>
-        <w:rPr>
-          <w:lang w:val="en-US"/>
-        </w:rPr>
-        <w:t>z.B</w:t>
-      </w:r>
-      <w:proofErr w:type="spellEnd"/>
-      <w:r>
-        <w:rPr>
-          <w:lang w:val="en-US"/>
-        </w:rPr>
-        <w:t xml:space="preserve">. </w:t>
-      </w:r>
-      <w:proofErr w:type="spellStart"/>
-      <w:proofErr w:type="gramStart"/>
+        <w:t xml:space="preserve"> beinhaltet mehrere wichtige Methoden wie z.B. </w:t>
+      </w:r>
       <w:r>
         <w:rPr>
           <w:rFonts w:ascii="Courier New" w:hAnsi="Courier New" w:cs="Courier New"/>
           <w:lang w:val="en-US"/>
         </w:rPr>
-        <w:t>setProperty</w:t>
-      </w:r>
-      <w:proofErr w:type="spellEnd"/>
+        <w:t>setProperty(„key“,“value“)</w:t>
+      </w:r>
+      <w:r>
+        <w:rPr>
+          <w:lang w:val="en-US"/>
+        </w:rPr>
+        <w:t xml:space="preserve">, </w:t>
+      </w:r>
       <w:r>
         <w:rPr>
           <w:rFonts w:ascii="Courier New" w:hAnsi="Courier New" w:cs="Courier New"/>
           <w:lang w:val="en-US"/>
         </w:rPr>
-        <w:t>(</w:t>
-      </w:r>
-      <w:proofErr w:type="gramEnd"/>
+        <w:t>getProperty(„key“)</w:t>
+      </w:r>
+      <w:r>
+        <w:rPr>
+          <w:lang w:val="en-US"/>
+        </w:rPr>
+        <w:t>,</w:t>
+      </w:r>
+      <w:r>
+        <w:rPr>
+          <w:lang w:val="en-US"/>
+        </w:rPr>
+        <w:t xml:space="preserve"> </w:t>
+      </w:r>
       <w:r>
         <w:rPr>
           <w:rFonts w:ascii="Courier New" w:hAnsi="Courier New" w:cs="Courier New"/>
           <w:lang w:val="en-US"/>
         </w:rPr>
-        <w:t>„</w:t>
-      </w:r>
-      <w:proofErr w:type="spellStart"/>
+        <w:t>remove(„key“)</w:t>
+      </w:r>
+      <w:r>
+        <w:rPr>
+          <w:lang w:val="en-US"/>
+        </w:rPr>
+        <w:t>,</w:t>
+      </w:r>
+      <w:r>
+        <w:rPr>
+          <w:lang w:val="en-US"/>
+        </w:rPr>
+        <w:t xml:space="preserve"> </w:t>
+      </w:r>
       <w:r>
         <w:rPr>
           <w:rFonts w:ascii="Courier New" w:hAnsi="Courier New" w:cs="Courier New"/>
           <w:lang w:val="en-US"/>
         </w:rPr>
-        <w:t>key“,“value</w:t>
-      </w:r>
-      <w:proofErr w:type="spellEnd"/>
+        <w:t>store(FileOutputStream</w:t>
+      </w:r>
       <w:r>
         <w:rPr>
           <w:rFonts w:ascii="Courier New" w:hAnsi="Courier New" w:cs="Courier New"/>
           <w:lang w:val="en-US"/>
         </w:rPr>
-        <w:t>“)</w:t>
-      </w:r>
-      <w:r>
-        <w:rPr>
-          <w:lang w:val="en-US"/>
-        </w:rPr>
-        <w:t xml:space="preserve">, </w:t>
-      </w:r>
-      <w:proofErr w:type="spellStart"/>
+        <w:t>, String comment</w:t>
+      </w:r>
       <w:r>
         <w:rPr>
           <w:rFonts w:ascii="Courier New" w:hAnsi="Courier New" w:cs="Courier New"/>
           <w:lang w:val="en-US"/>
         </w:rPr>
-        <w:t>getProperty</w:t>
-      </w:r>
-      <w:proofErr w:type="spellEnd"/>
+        <w:t>)</w:t>
+      </w:r>
+      <w:r>
+        <w:rPr>
+          <w:lang w:val="en-US"/>
+        </w:rPr>
+        <w:t xml:space="preserve"> und </w:t>
+      </w:r>
       <w:r>
         <w:rPr>
           <w:rFonts w:ascii="Courier New" w:hAnsi="Courier New" w:cs="Courier New"/>
           <w:lang w:val="en-US"/>
         </w:rPr>
-        <w:t>(„key“)</w:t>
+        <w:t>load(FileInputStream)</w:t>
       </w:r>
       <w:r>
         <w:rPr>
           <w:lang w:val="en-US"/>
         </w:rPr>
-        <w:t>,</w:t>
-      </w:r>
-      <w:r>
-        <w:rPr>
-          <w:lang w:val="en-US"/>
+        <w:t>.</w:t>
+      </w:r>
+    </w:p>
+    <w:p>
+      <w:pPr>
+        <w:pStyle w:val="Textkrper"/>
+      </w:pPr>
+      <w:r>
+        <w:t>Die Properties werden in dem File in dem Format key=value gespeichert.</w:t>
+      </w:r>
+    </w:p>
+    <w:p>
+      <w:pPr>
+        <w:pStyle w:val="berschrift2"/>
+      </w:pPr>
+      <w:r>
+        <w:t>CLI</w:t>
+      </w:r>
+    </w:p>
+    <w:p>
+      <w:pPr>
+        <w:pStyle w:val="Textkrper"/>
+        <w:rPr>
+          <w:rFonts w:cs="Courier New"/>
+        </w:rPr>
+      </w:pPr>
+      <w:r>
+        <w:t>CLI-Arguments sind Werte, die vor dem Ausführen des Programmes angegeben werden. Es soll also möglich sein Servername, Database Name, Username, Password, Port und Table anzugeben.</w:t>
+      </w:r>
+      <w:r>
+        <w:br/>
+      </w:r>
+      <w:r>
+        <w:br/>
+        <w:t xml:space="preserve">Dafür erstellen wir ein </w:t>
+      </w:r>
+      <w:r>
+        <w:rPr>
+          <w:rFonts w:ascii="Courier New" w:hAnsi="Courier New" w:cs="Courier New"/>
+        </w:rPr>
+        <w:t>Options-</w:t>
+      </w:r>
+      <w:r>
+        <w:rPr>
+          <w:rFonts w:cs="Courier New"/>
+        </w:rPr>
+        <w:t>Objekt. Diesem fügen wir nun verschiedene Options hinzu. Der 1. Parameter steht dabei für einen single-character, welcher der Name von der Option ist. Der 2. Parameter, ein boolischer, beschreibt ob ein Argument nach dieser Option benötigt wird, oder nicht. Der 3. und letzte Parameter ist die eigene dokumentierte Beschreibung der Option.</w:t>
+      </w:r>
+    </w:p>
+    <w:p>
+      <w:pPr>
+        <w:pStyle w:val="Textkrper"/>
+        <w:rPr>
+          <w:rFonts w:ascii="Courier New" w:hAnsi="Courier New" w:cs="Courier New"/>
+        </w:rPr>
+      </w:pPr>
+      <w:r>
+        <w:rPr>
+          <w:rFonts w:ascii="Courier New" w:hAnsi="Courier New" w:cs="Courier New"/>
+        </w:rPr>
+        <w:t>Options options = new Options();//Erstellen des Options Objektes</w:t>
+      </w:r>
+      <w:r>
+        <w:rPr>
+          <w:rFonts w:ascii="Courier New" w:hAnsi="Courier New" w:cs="Courier New"/>
+        </w:rPr>
+        <w:br/>
+        <w:t>options.addOption(„N“, true, „Server Name“);//Hinzufügen deiner Option</w:t>
+      </w:r>
+    </w:p>
+    <w:p>
+      <w:pPr>
+        <w:pStyle w:val="Textkrper"/>
+        <w:rPr>
+          <w:rFonts w:cs="Courier New"/>
+        </w:rPr>
+      </w:pPr>
+      <w:r>
+        <w:rPr>
+          <w:rFonts w:cs="Courier New"/>
+        </w:rPr>
+        <w:t xml:space="preserve">Nun brauchen wir einen </w:t>
+      </w:r>
+      <w:r>
+        <w:rPr>
+          <w:rFonts w:ascii="Courier New" w:hAnsi="Courier New" w:cs="Courier New"/>
+        </w:rPr>
+        <w:t>CommandLineParser</w:t>
+      </w:r>
+      <w:r>
+        <w:rPr>
+          <w:rFonts w:cs="Courier New"/>
+        </w:rPr>
+        <w:t xml:space="preserve">. </w:t>
+      </w:r>
+      <w:r>
+        <w:rPr>
+          <w:rFonts w:cs="Courier New"/>
+        </w:rPr>
+        <w:t xml:space="preserve">Dieser wandelt die Angaben in der CLI in einen String Array zurück und gibt ein </w:t>
+      </w:r>
+      <w:r>
+        <w:rPr>
+          <w:rFonts w:ascii="Courier New" w:hAnsi="Courier New" w:cs="Courier New"/>
+        </w:rPr>
+        <w:t>CommandLine-</w:t>
+      </w:r>
+      <w:r>
+        <w:rPr>
+          <w:rFonts w:cs="Courier New"/>
+        </w:rPr>
+        <w:t>Objekt zurück.</w:t>
+      </w:r>
+      <w:r>
+        <w:rPr>
+          <w:rFonts w:cs="Courier New"/>
+        </w:rPr>
+        <w:br/>
+        <w:t xml:space="preserve">Dieses brauchen wir, um später die Methoden </w:t>
+      </w:r>
+      <w:r>
+        <w:rPr>
+          <w:rFonts w:ascii="Courier New" w:hAnsi="Courier New" w:cs="Courier New"/>
+        </w:rPr>
+        <w:t>hasOption(String opt)</w:t>
+      </w:r>
+      <w:r>
+        <w:rPr>
+          <w:rFonts w:cs="Courier New"/>
+        </w:rPr>
+        <w:t xml:space="preserve"> und </w:t>
+      </w:r>
+      <w:r>
+        <w:rPr>
+          <w:rFonts w:ascii="Courier New" w:hAnsi="Courier New" w:cs="Courier New"/>
+        </w:rPr>
+        <w:t>getOptionValue(String opt)</w:t>
+      </w:r>
+      <w:r>
+        <w:rPr>
+          <w:rFonts w:cs="Courier New"/>
+        </w:rPr>
+        <w:t xml:space="preserve">anwenden zu können. Mit </w:t>
+      </w:r>
+      <w:r>
+        <w:rPr>
+          <w:rFonts w:ascii="Courier New" w:hAnsi="Courier New" w:cs="Courier New"/>
+        </w:rPr>
+        <w:t>hasOption(String opt)</w:t>
+      </w:r>
+      <w:r>
+        <w:rPr>
+          <w:rFonts w:ascii="Courier New" w:hAnsi="Courier New" w:cs="Courier New"/>
         </w:rPr>
         <w:t xml:space="preserve"> </w:t>
       </w:r>
       <w:r>
+        <w:rPr>
+          <w:rFonts w:cs="Courier New"/>
+        </w:rPr>
+        <w:t xml:space="preserve">überprüfen wir, ob die, in den Parametern angegebene Option, ein Argument hat. Ist dieser Fall eingetreten, holen wir uns dieses Argument mit der Methode </w:t>
+      </w:r>
+      <w:r>
+        <w:rPr>
+          <w:rFonts w:ascii="Courier New" w:hAnsi="Courier New" w:cs="Courier New"/>
+        </w:rPr>
+        <w:t>getOptionValue(String opt)</w:t>
+      </w:r>
+      <w:r>
+        <w:rPr>
+          <w:rFonts w:ascii="Courier New" w:hAnsi="Courier New" w:cs="Courier New"/>
+        </w:rPr>
+        <w:t xml:space="preserve">. </w:t>
+      </w:r>
+      <w:r>
+        <w:rPr>
+          <w:rFonts w:cs="Courier New"/>
+        </w:rPr>
+        <w:t>Diesen Wert speichern wir in ein Attribut, welches wir via einer getter-Methode dann verwenden können.</w:t>
+      </w:r>
+    </w:p>
+    <w:p>
+      <w:pPr>
+        <w:pStyle w:val="Textkrper"/>
+        <w:rPr>
+          <w:rFonts w:ascii="Courier New" w:hAnsi="Courier New" w:cs="Courier New"/>
+        </w:rPr>
+      </w:pPr>
+      <w:r>
+        <w:rPr>
+          <w:rFonts w:ascii="Courier New" w:hAnsi="Courier New" w:cs="Courier New"/>
+        </w:rPr>
+        <w:t>CommandLineParser parser = new DefaultParser();//Erzeugen eines CommandLineParser Objektes</w:t>
+      </w:r>
+      <w:r>
+        <w:rPr>
+          <w:rFonts w:ascii="Courier New" w:hAnsi="Courier New" w:cs="Courier New"/>
+        </w:rPr>
+        <w:br/>
+      </w:r>
+      <w:r>
+        <w:rPr>
+          <w:rFonts w:ascii="Courier New" w:hAnsi="Courier New" w:cs="Courier New"/>
+        </w:rPr>
+        <w:t xml:space="preserve">CommandLine line = parser.parse(Options opt, String[] args);//Erzeugen eines CommandLine-Objektes. Der 1. Parameter sind die Options die umgewandelt werden sollen. 2. Parameter, Liste mit </w:t>
+      </w:r>
+      <w:r>
+        <w:rPr>
+          <w:rFonts w:ascii="Courier New" w:hAnsi="Courier New" w:cs="Courier New"/>
+        </w:rPr>
+        <w:lastRenderedPageBreak/>
+        <w:t>den Command Line Arguments.</w:t>
+      </w:r>
+    </w:p>
+    <w:p>
+      <w:pPr>
+        <w:pStyle w:val="Textkrper"/>
         <w:rPr>
           <w:rFonts w:ascii="Courier New" w:hAnsi="Courier New" w:cs="Courier New"/>
           <w:lang w:val="en-US"/>
         </w:rPr>
-        <w:t>remove(„key“)</w:t>
-      </w:r>
-      <w:r>
-        <w:rPr>
-          <w:lang w:val="en-US"/>
-        </w:rPr>
-        <w:t>,</w:t>
-      </w:r>
-      <w:r>
-        <w:rPr>
-          <w:lang w:val="en-US"/>
-        </w:rPr>
-        <w:t xml:space="preserve"> </w:t>
-      </w:r>
+      </w:pPr>
       <w:r>
         <w:rPr>
           <w:rFonts w:ascii="Courier New" w:hAnsi="Courier New" w:cs="Courier New"/>
           <w:lang w:val="en-US"/>
         </w:rPr>
-        <w:t>store(</w:t>
-      </w:r>
-      <w:proofErr w:type="spellStart"/>
+        <w:t>if (line.hasOption(„N“))</w:t>
+      </w:r>
       <w:r>
         <w:rPr>
           <w:rFonts w:ascii="Courier New" w:hAnsi="Courier New" w:cs="Courier New"/>
           <w:lang w:val="en-US"/>
         </w:rPr>
-        <w:t>FileOutputStream</w:t>
-      </w:r>
-      <w:proofErr w:type="spellEnd"/>
+        <w:br/>
+        <w:t>{</w:t>
+      </w:r>
       <w:r>
         <w:rPr>
           <w:rFonts w:ascii="Courier New" w:hAnsi="Courier New" w:cs="Courier New"/>
           <w:lang w:val="en-US"/>
         </w:rPr>
-        <w:t>, String comment</w:t>
-      </w:r>
-      <w:r>
+        <w:br/>
+        <w:t>serverName = line.getOptionValue(„N“);</w:t>
+      </w:r>
+    </w:p>
+    <w:p>
+      <w:pPr>
+        <w:pStyle w:val="Textkrper"/>
+        <w:rPr>
+          <w:rFonts w:ascii="Courier New" w:hAnsi="Courier New" w:cs="Courier New"/>
+        </w:rPr>
+      </w:pPr>
+      <w:r>
+        <w:rPr>
+          <w:rFonts w:ascii="Courier New" w:hAnsi="Courier New" w:cs="Courier New"/>
+        </w:rPr>
+        <w:t>}</w:t>
+      </w:r>
+      <w:r>
+        <w:rPr>
+          <w:rFonts w:ascii="Courier New" w:hAnsi="Courier New" w:cs="Courier New"/>
+        </w:rPr>
+        <w:br/>
+      </w:r>
+    </w:p>
+    <w:p>
+      <w:pPr>
+        <w:pStyle w:val="berschrift2"/>
+      </w:pPr>
+      <w:r>
+        <w:t>Prepared Statements</w:t>
+      </w:r>
+    </w:p>
+    <w:p>
+      <w:r>
+        <w:t>Prepared Statemtens sind wie normale SQL-Anweisungen, nur das sie bereits vor dem Ausführen „existieren“. Was hingegen prepared Statements deutlich von normalen Anweisungen unterscheiden ist, dass statt konkreten Werten, Platzhalter in der Anweisung stehen. Mithilfe von prepared Statements, kann man SQL-Injections verhindern. Des DBMS überprüft nämlich vor Ausführung der Anweisung, die Gültigkeit der Parameter.</w:t>
+      </w:r>
+      <w:r>
+        <w:br/>
+      </w:r>
+      <w:r>
+        <w:t xml:space="preserve"> </w:t>
+      </w:r>
+    </w:p>
+    <w:p>
+      <w:r>
+        <w:t>Um ein prepared Statements vorzubereiten, speichern wir zuerst den Befehl, welchem wir am Server ausführen wollen, in einen String:</w:t>
+      </w:r>
+      <w:r>
+        <w:br/>
+      </w:r>
+      <w:r>
+        <w:rPr>
+          <w:rFonts w:ascii="Courier New" w:hAnsi="Courier New" w:cs="Courier New"/>
+        </w:rPr>
+        <w:t xml:space="preserve">String createPostgre = "INSERT INTO "+table+" VALUES(?);"; </w:t>
+      </w:r>
+      <w:r>
+        <w:br/>
+        <w:t xml:space="preserve">Tabel, wird der Methode als Parameter übergeben. Interessanter ist das ? in dem Befehl. Es ist ein Platzhalter, der später eingesetzt wird. </w:t>
+      </w:r>
+    </w:p>
+    <w:p>
+      <w:pPr>
         <w:rPr>
           <w:rFonts w:ascii="Courier New" w:hAnsi="Courier New" w:cs="Courier New"/>
           <w:lang w:val="en-US"/>
         </w:rPr>
-        <w:t>)</w:t>
-      </w:r>
+      </w:pPr>
       <w:r>
         <w:rPr>
           <w:lang w:val="en-US"/>
         </w:rPr>
-        <w:t xml:space="preserve"> und </w:t>
+        <w:t>Nun</w:t>
+      </w:r>
+      <w:r>
+        <w:t xml:space="preserve"> erstellen wir ein </w:t>
+      </w:r>
+      <w:r>
+        <w:rPr>
+          <w:lang w:val="en-US"/>
+        </w:rPr>
+        <w:t>prepared Statement:</w:t>
+      </w:r>
+      <w:r>
+        <w:rPr>
+          <w:lang w:val="en-US"/>
+        </w:rPr>
+        <w:br/>
       </w:r>
       <w:r>
         <w:rPr>
           <w:rFonts w:ascii="Courier New" w:hAnsi="Courier New" w:cs="Courier New"/>
           <w:lang w:val="en-US"/>
         </w:rPr>
-        <w:t>load(</w:t>
-      </w:r>
-      <w:proofErr w:type="spellStart"/>
+        <w:t>PreparedStatement creat</w:t>
+      </w:r>
       <w:r>
         <w:rPr>
           <w:rFonts w:ascii="Courier New" w:hAnsi="Courier New" w:cs="Courier New"/>
           <w:lang w:val="en-US"/>
         </w:rPr>
-        <w:t>FileInputStream</w:t>
-      </w:r>
-      <w:proofErr w:type="spellEnd"/>
+        <w:t>e</w:t>
+      </w:r>
       <w:r>
         <w:rPr>
           <w:rFonts w:ascii="Courier New" w:hAnsi="Courier New" w:cs="Courier New"/>
           <w:lang w:val="en-US"/>
         </w:rPr>
-        <w:t>)</w:t>
-      </w:r>
-      <w:r>
-        <w:rPr>
-          <w:lang w:val="en-US"/>
-        </w:rPr>
-        <w:t>.</w:t>
-      </w:r>
+        <w:t>;</w:t>
+      </w:r>
+    </w:p>
+    <w:p>
+      <w:pPr>
+        <w:rPr>
+          <w:rFonts w:ascii="Courier New" w:hAnsi="Courier New" w:cs="Courier New"/>
+        </w:rPr>
+      </w:pPr>
+      <w:r>
+        <w:rPr>
+          <w:rFonts w:ascii="Courier New" w:hAnsi="Courier New" w:cs="Courier New"/>
+        </w:rPr>
+        <w:t>Create = c.preparedStatement(createPostgre</w:t>
+      </w:r>
+      <w:r>
+        <w:rPr>
+          <w:rFonts w:ascii="Courier New" w:hAnsi="Courier New" w:cs="Courier New"/>
+        </w:rPr>
+        <w:t>); //c ist die Connection zur Daten</w:t>
+      </w:r>
+      <w:r>
+        <w:rPr>
+          <w:rFonts w:ascii="Courier New" w:hAnsi="Courier New" w:cs="Courier New"/>
+        </w:rPr>
+        <w:t>bank, die im Konstruktor übergeben wird. Als Parameter übergen wir den String, wo unser Befehl drinnen steht, den wir ausführen wollen.</w:t>
+      </w:r>
+    </w:p>
+    <w:p>
+      <w:pPr>
+        <w:rPr>
+          <w:rFonts w:cs="Courier New"/>
+        </w:rPr>
+      </w:pPr>
+      <w:r>
+        <w:rPr>
+          <w:rFonts w:cs="Courier New"/>
+        </w:rPr>
+        <w:t>Nun müssen wir statt dem ?, noch einen Wert einsetzten. Dies machen wir mit folgendem Befehl:</w:t>
+      </w:r>
+      <w:r>
+        <w:rPr>
+          <w:rFonts w:cs="Courier New"/>
+        </w:rPr>
+        <w:br/>
+      </w:r>
+      <w:r>
+        <w:rPr>
+          <w:rFonts w:ascii="Courier New" w:hAnsi="Courier New" w:cs="Courier New"/>
+        </w:rPr>
+        <w:t>create.setInt(1,x); //Der erste Parameter, steht für die Nummer des ?, dass ersetzt werden soll. Hier 1, da es nur eines gibt. Würde es mehrere geben, könnten wir hier zum Beispiel 2 einsetzten. x steht für einen beliebigen Integer Wert, der eingesetzt werden kann. In unserem Fall der x-Wert einer for-Schleife.</w:t>
+      </w:r>
+    </w:p>
+    <w:p>
+      <w:pPr>
+        <w:rPr>
+          <w:rFonts w:cs="Courier New"/>
+        </w:rPr>
+      </w:pPr>
+      <w:r>
+        <w:rPr>
+          <w:rFonts w:cs="Courier New"/>
+        </w:rPr>
+        <w:t>Nun führen wir das prepared Statement auf dem Server aus:</w:t>
+      </w:r>
+    </w:p>
+    <w:p>
+      <w:r>
+        <w:rPr>
+          <w:rFonts w:ascii="Courier New" w:hAnsi="Courier New" w:cs="Courier New"/>
+        </w:rPr>
+        <w:t>Create.execute();</w:t>
+      </w:r>
+      <w:r>
+        <w:rPr>
+          <w:rFonts w:ascii="Courier New" w:hAnsi="Courier New" w:cs="Courier New"/>
+        </w:rPr>
+        <w:br/>
+      </w:r>
+      <w:r>
+        <w:rPr>
+          <w:rFonts w:cs="Courier New"/>
+        </w:rPr>
+        <w:t>Danach geben wir das Statement-Objekt noch frei:</w:t>
+      </w:r>
+      <w:r>
+        <w:rPr>
+          <w:rFonts w:cs="Courier New"/>
+        </w:rPr>
+        <w:br/>
+      </w:r>
+      <w:r>
+        <w:rPr>
+          <w:rFonts w:ascii="Courier New" w:hAnsi="Courier New" w:cs="Courier New"/>
+        </w:rPr>
+        <w:t xml:space="preserve">create.close();  </w:t>
+      </w:r>
+      <w:r>
+        <w:br/>
+        <w:t xml:space="preserve"> </w:t>
+      </w:r>
+      <w:r>
+        <w:br/>
+      </w:r>
+    </w:p>
+    <w:p/>
+    <w:p/>
+    <w:p>
+      <w:pPr>
+        <w:pStyle w:val="berschrift1"/>
+      </w:pPr>
+      <w:bookmarkStart w:id="6" w:name="_Toc444015814"/>
+      <w:r>
+        <w:lastRenderedPageBreak/>
+        <w:t>Teamarbeit</w:t>
+      </w:r>
+      <w:bookmarkEnd w:id="6"/>
     </w:p>
     <w:p>
       <w:pPr>
         <w:pStyle w:val="Textkrper"/>
       </w:pPr>
       <w:r>
-        <w:t xml:space="preserve">Die Properties werden in dem File in dem Format </w:t>
-      </w:r>
-      <w:proofErr w:type="spellStart"/>
-      <w:r>
-        <w:t>key</w:t>
-      </w:r>
-      <w:proofErr w:type="spellEnd"/>
-      <w:r>
-        <w:t>=</w:t>
-      </w:r>
-      <w:proofErr w:type="spellStart"/>
-      <w:r>
-        <w:t>value</w:t>
-      </w:r>
-      <w:proofErr w:type="spellEnd"/>
-      <w:r>
-        <w:t xml:space="preserve"> gespeichert.</w:t>
-      </w:r>
-      <w:r>
-        <w:br/>
-      </w:r>
-    </w:p>
-    <w:p>
-      <w:pPr>
-        <w:pStyle w:val="berschrift1"/>
-      </w:pPr>
-      <w:bookmarkStart w:id="6" w:name="_Toc444015814"/>
-      <w:r>
-        <w:t>Teamarbeit</w:t>
-      </w:r>
-      <w:bookmarkStart w:id="7" w:name="_GoBack"/>
-      <w:bookmarkEnd w:id="6"/>
-      <w:bookmarkEnd w:id="7"/>
+        <w:t>Der tatsächliche Aufwand ist wie folgt aufgeschlüsselt:</w:t>
+      </w:r>
     </w:p>
     <w:p>
       <w:pPr>
         <w:pStyle w:val="Textkrper"/>
       </w:pPr>
       <w:r>
-        <w:t>Der tatsächliche Aufwand ist wie folgt aufgeschlüsselt:</w:t>
-      </w:r>
-    </w:p>
-    <w:p>
-      <w:pPr>
-        <w:pStyle w:val="Textkrper"/>
-      </w:pPr>
-      <w:r>
         <w:rPr>
           <w:b/>
         </w:rPr>
-        <w:t xml:space="preserve">Moritz </w:t>
-      </w:r>
-      <w:proofErr w:type="spellStart"/>
-      <w:r>
-        <w:rPr>
-          <w:b/>
-        </w:rPr>
-        <w:t>Mühlehner</w:t>
-      </w:r>
-      <w:proofErr w:type="spellEnd"/>
+        <w:t>Moritz Mühlehner</w:t>
+      </w:r>
       <w:r>
         <w:rPr>
           <w:b/>
@@ -2048,16 +2163,8 @@
         <w:rPr>
           <w:b/>
         </w:rPr>
-        <w:t xml:space="preserve">Lukas </w:t>
-      </w:r>
-      <w:proofErr w:type="spellStart"/>
-      <w:r>
-        <w:rPr>
-          <w:b/>
-        </w:rPr>
-        <w:t>Sträßler</w:t>
-      </w:r>
-      <w:proofErr w:type="spellEnd"/>
+        <w:t>Lukas Sträßler</w:t>
+      </w:r>
       <w:r>
         <w:rPr>
           <w:b/>
@@ -2158,7 +2265,13 @@
               <w:pStyle w:val="Textkrper"/>
             </w:pPr>
             <w:r>
-              <w:t>19.02.2016</w:t>
+              <w:t>19</w:t>
+            </w:r>
+            <w:r>
+              <w:t>.02.2016</w:t>
+            </w:r>
+            <w:r>
+              <w:t xml:space="preserve"> – 25.02.2016</w:t>
             </w:r>
           </w:p>
         </w:tc>
@@ -2202,7 +2315,10 @@
               <w:pStyle w:val="Textkrper"/>
             </w:pPr>
             <w:r>
-              <w:t>22.02.2016</w:t>
+              <w:t>25</w:t>
+            </w:r>
+            <w:r>
+              <w:t>.02.2016</w:t>
             </w:r>
           </w:p>
         </w:tc>
@@ -2215,8 +2331,10 @@
               <w:pStyle w:val="Textkrper"/>
             </w:pPr>
             <w:r>
-              <w:t>?</w:t>
-            </w:r>
+              <w:t>2</w:t>
+            </w:r>
+            <w:bookmarkStart w:id="7" w:name="_GoBack"/>
+            <w:bookmarkEnd w:id="7"/>
             <w:r>
               <w:t xml:space="preserve"> h</w:t>
             </w:r>
@@ -2264,7 +2382,7 @@
               <w:rPr>
                 <w:b/>
               </w:rPr>
-              <w:t>22</w:t>
+              <w:t>25</w:t>
             </w:r>
             <w:r>
               <w:rPr>
@@ -2396,13 +2514,8 @@
               <w:pStyle w:val="Textkrper"/>
             </w:pPr>
             <w:r>
-              <w:t xml:space="preserve">Lukas </w:t>
-            </w:r>
-            <w:proofErr w:type="spellStart"/>
-            <w:r>
-              <w:t>Sträßler</w:t>
-            </w:r>
-            <w:proofErr w:type="spellEnd"/>
+              <w:t>Lukas Sträßler</w:t>
+            </w:r>
           </w:p>
         </w:tc>
         <w:tc>
@@ -2432,13 +2545,8 @@
               <w:pStyle w:val="Textkrper"/>
             </w:pPr>
             <w:r>
-              <w:t xml:space="preserve">Moritz </w:t>
-            </w:r>
-            <w:proofErr w:type="spellStart"/>
-            <w:r>
-              <w:t>Mühlehner</w:t>
-            </w:r>
-            <w:proofErr w:type="spellEnd"/>
+              <w:t>Moritz Mühlehner</w:t>
+            </w:r>
           </w:p>
         </w:tc>
         <w:tc>
@@ -2588,7 +2696,7 @@
         <w:sz w:val="20"/>
         <w:szCs w:val="20"/>
       </w:rPr>
-      <w:t>4</w:t>
+      <w:t>7</w:t>
     </w:r>
     <w:r>
       <w:rPr>
@@ -2603,17 +2711,8 @@
         <w:szCs w:val="20"/>
       </w:rPr>
       <w:tab/>
-      <w:t xml:space="preserve">Daniel May, Moritz </w:t>
+      <w:t>Daniel May, Moritz Mühlehner</w:t>
     </w:r>
-    <w:proofErr w:type="spellStart"/>
-    <w:r>
-      <w:rPr>
-        <w:sz w:val="20"/>
-        <w:szCs w:val="20"/>
-      </w:rPr>
-      <w:t>Mühlehner</w:t>
-    </w:r>
-    <w:proofErr w:type="spellEnd"/>
   </w:p>
 </w:ftr>
 </file>
@@ -2670,21 +2769,12 @@
       </w:rPr>
       <w:tab/>
     </w:r>
-    <w:proofErr w:type="spellStart"/>
     <w:r>
       <w:rPr>
         <w:sz w:val="20"/>
         <w:szCs w:val="20"/>
       </w:rPr>
-      <w:t>Prepared</w:t>
-    </w:r>
-    <w:proofErr w:type="spellEnd"/>
-    <w:r>
-      <w:rPr>
-        <w:sz w:val="20"/>
-        <w:szCs w:val="20"/>
-      </w:rPr>
-      <w:t xml:space="preserve"> Statements</w:t>
+      <w:t>Prepared Statements</w:t>
     </w:r>
   </w:p>
 </w:hdr>
@@ -2692,7 +2782,7 @@
 
 <file path=word/numbering.xml><?xml version="1.0" encoding="utf-8"?>
 <w:numbering xmlns:wpc="http://schemas.microsoft.com/office/word/2010/wordprocessingCanvas" xmlns:mc="http://schemas.openxmlformats.org/markup-compatibility/2006" xmlns:o="urn:schemas-microsoft-com:office:office" xmlns:r="http://schemas.openxmlformats.org/officeDocument/2006/relationships" xmlns:m="http://schemas.openxmlformats.org/officeDocument/2006/math" xmlns:v="urn:schemas-microsoft-com:vml" xmlns:wp14="http://schemas.microsoft.com/office/word/2010/wordprocessingDrawing" xmlns:wp="http://schemas.openxmlformats.org/drawingml/2006/wordprocessingDrawing" xmlns:w10="urn:schemas-microsoft-com:office:word" xmlns:w="http://schemas.openxmlformats.org/wordprocessingml/2006/main" xmlns:w14="http://schemas.microsoft.com/office/word/2010/wordml" xmlns:w15="http://schemas.microsoft.com/office/word/2012/wordml" xmlns:wpg="http://schemas.microsoft.com/office/word/2010/wordprocessingGroup" xmlns:wpi="http://schemas.microsoft.com/office/word/2010/wordprocessingInk" xmlns:wne="http://schemas.microsoft.com/office/word/2006/wordml" xmlns:wps="http://schemas.microsoft.com/office/word/2010/wordprocessingShape" mc:Ignorable="w14 w15 wp14">
-  <w:abstractNum w:abstractNumId="0">
+  <w:abstractNum w:abstractNumId="0" w15:restartNumberingAfterBreak="0">
     <w:nsid w:val="00000001"/>
     <w:multiLevelType w:val="multilevel"/>
     <w:tmpl w:val="00000001"/>
@@ -2821,7 +2911,7 @@
       </w:pPr>
     </w:lvl>
   </w:abstractNum>
-  <w:abstractNum w:abstractNumId="1">
+  <w:abstractNum w:abstractNumId="1" w15:restartNumberingAfterBreak="0">
     <w:nsid w:val="00000002"/>
     <w:multiLevelType w:val="multilevel"/>
     <w:tmpl w:val="00000002"/>
@@ -2943,7 +3033,7 @@
       </w:pPr>
     </w:lvl>
   </w:abstractNum>
-  <w:abstractNum w:abstractNumId="2">
+  <w:abstractNum w:abstractNumId="2" w15:restartNumberingAfterBreak="0">
     <w:nsid w:val="188565EC"/>
     <w:multiLevelType w:val="hybridMultilevel"/>
     <w:tmpl w:val="621C5822"/>
@@ -3056,7 +3146,7 @@
       </w:rPr>
     </w:lvl>
   </w:abstractNum>
-  <w:abstractNum w:abstractNumId="3">
+  <w:abstractNum w:abstractNumId="3" w15:restartNumberingAfterBreak="0">
     <w:nsid w:val="1BE56762"/>
     <w:multiLevelType w:val="hybridMultilevel"/>
     <w:tmpl w:val="B11628EC"/>
@@ -3169,7 +3259,7 @@
       </w:rPr>
     </w:lvl>
   </w:abstractNum>
-  <w:abstractNum w:abstractNumId="4">
+  <w:abstractNum w:abstractNumId="4" w15:restartNumberingAfterBreak="0">
     <w:nsid w:val="3DBB6354"/>
     <w:multiLevelType w:val="multilevel"/>
     <w:tmpl w:val="9238F262"/>
@@ -4419,7 +4509,6 @@
     <w:uiPriority w:val="39"/>
     <w:rsid w:val="000B7286"/>
     <w:tblPr>
-      <w:tblInd w:w="0" w:type="dxa"/>
       <w:tblBorders>
         <w:top w:val="single" w:sz="4" w:space="0" w:color="auto"/>
         <w:left w:val="single" w:sz="4" w:space="0" w:color="auto"/>
@@ -4428,12 +4517,6 @@
         <w:insideH w:val="single" w:sz="4" w:space="0" w:color="auto"/>
         <w:insideV w:val="single" w:sz="4" w:space="0" w:color="auto"/>
       </w:tblBorders>
-      <w:tblCellMar>
-        <w:top w:w="0" w:type="dxa"/>
-        <w:left w:w="108" w:type="dxa"/>
-        <w:bottom w:w="0" w:type="dxa"/>
-        <w:right w:w="108" w:type="dxa"/>
-      </w:tblCellMar>
     </w:tblPr>
   </w:style>
   <w:style w:type="paragraph" w:styleId="HTMLVorformatiert">

</xml_diff>